<commit_message>
updated unit test plan
</commit_message>
<xml_diff>
--- a/DELIVERABLE 3/Unit Test Plan.docx
+++ b/DELIVERABLE 3/Unit Test Plan.docx
@@ -44,23 +44,7 @@
         <w:ind w:firstLine="720"/>
       </w:pPr>
       <w:r>
-        <w:t xml:space="preserve">In the application package, the </w:t>
-      </w:r>
-      <w:proofErr w:type="spellStart"/>
-      <w:r>
-        <w:t>FTMSApplication</w:t>
-      </w:r>
-      <w:proofErr w:type="spellEnd"/>
-      <w:r>
-        <w:t xml:space="preserve"> class calls upon the </w:t>
-      </w:r>
-      <w:proofErr w:type="spellStart"/>
-      <w:r>
-        <w:t>PersistenceFTMS</w:t>
-      </w:r>
-      <w:proofErr w:type="spellEnd"/>
-      <w:r>
-        <w:t xml:space="preserve"> subsystem to load persistence data, and starts the UI, so we will not have unit tests for it.</w:t>
+        <w:t>In the application package, the FTMSApplication class calls upon the PersistenceFTMS subsystem to load persistence data, and starts the UI, so we will not have unit tests for it.</w:t>
       </w:r>
     </w:p>
     <w:p>
@@ -79,52 +63,10 @@
         <w:t xml:space="preserve"> 3 of the 4 </w:t>
       </w:r>
       <w:r>
-        <w:t xml:space="preserve">methods of the </w:t>
-      </w:r>
-      <w:proofErr w:type="spellStart"/>
-      <w:r>
-        <w:t>OrderController</w:t>
-      </w:r>
-      <w:proofErr w:type="spellEnd"/>
-      <w:r>
-        <w:t xml:space="preserve"> class</w:t>
-      </w:r>
-      <w:r>
-        <w:t xml:space="preserve">: </w:t>
-      </w:r>
-      <w:proofErr w:type="spellStart"/>
-      <w:r>
-        <w:t>FromStringToMenuItem</w:t>
-      </w:r>
-      <w:proofErr w:type="spellEnd"/>
-      <w:r>
-        <w:t xml:space="preserve">, </w:t>
-      </w:r>
-      <w:proofErr w:type="spellStart"/>
-      <w:r>
-        <w:t>canItemBeMade</w:t>
-      </w:r>
-      <w:proofErr w:type="spellEnd"/>
-      <w:r>
-        <w:t xml:space="preserve"> and </w:t>
-      </w:r>
-      <w:proofErr w:type="spellStart"/>
-      <w:r>
-        <w:t>increasePopularity</w:t>
-      </w:r>
-      <w:proofErr w:type="spellEnd"/>
-      <w:r>
-        <w:t xml:space="preserve">. </w:t>
-      </w:r>
-      <w:proofErr w:type="spellStart"/>
-      <w:proofErr w:type="gramStart"/>
-      <w:r>
-        <w:t>placeOrder</w:t>
-      </w:r>
-      <w:proofErr w:type="spellEnd"/>
-      <w:proofErr w:type="gramEnd"/>
-      <w:r>
-        <w:t xml:space="preserve"> uses some of these methods so it doe</w:t>
+        <w:t>methods of the OrderController class</w:t>
+      </w:r>
+      <w:r>
+        <w:t>: FromStringToMenuItem, canItemBeMade and increasePopularity. placeOrder uses some of these methods so it doe</w:t>
       </w:r>
       <w:r>
         <w:t>s not belong in the unit tests.</w:t>
@@ -132,15 +74,7 @@
     </w:p>
     <w:p>
       <w:r>
-        <w:t xml:space="preserve">We will test all methods of the </w:t>
-      </w:r>
-      <w:proofErr w:type="spellStart"/>
-      <w:r>
-        <w:t>ScheduleMaker</w:t>
-      </w:r>
-      <w:proofErr w:type="spellEnd"/>
-      <w:r>
-        <w:t xml:space="preserve"> class.</w:t>
+        <w:t>We will test all methods of the ScheduleMaker class.</w:t>
       </w:r>
     </w:p>
     <w:p>
@@ -153,20 +87,72 @@
         <w:ind w:firstLine="720"/>
       </w:pPr>
       <w:r>
-        <w:t xml:space="preserve">In the model package, we will test 2 methods of the equipment class: delete and </w:t>
-      </w:r>
-      <w:proofErr w:type="spellStart"/>
-      <w:r>
-        <w:t>toString</w:t>
-      </w:r>
-      <w:proofErr w:type="spellEnd"/>
-      <w:r>
-        <w:t xml:space="preserve"> because the rest of the methods are getters and setters.</w:t>
+        <w:t xml:space="preserve">In the model package, we will test </w:t>
+      </w:r>
+      <w:r>
+        <w:t>almost all the methods of the FTMSManager class: numberOfEquipment, hasEquipment, indexOfEquipment, hasMenu, numberOfStaff, hasStaff, indexOfStaff, numberOfSupplies, hasSupplies, indexOfSupplies,</w:t>
+      </w:r>
+      <w:r>
+        <w:t xml:space="preserve"> addEquipment, removeEquipment</w:t>
+      </w:r>
+      <w:r>
+        <w:t xml:space="preserve">, </w:t>
+      </w:r>
+      <w:r>
+        <w:t>addEquipmentAt, addOrMoveEquipmentAt, addStaff, removeStaff, addStaffAt, addOrMoveStaffAt, addSupply, removeSupply, addSupplyAt, addOrMoveSupplyAt, delete.</w:t>
+      </w:r>
+    </w:p>
+    <w:p>
+      <w:r>
+        <w:t>We will test 2</w:t>
+      </w:r>
+      <w:r>
+        <w:t xml:space="preserve"> methods of the equipment class: delete and toString because the rest of the methods are getters and setters.</w:t>
+      </w:r>
+    </w:p>
+    <w:p>
+      <w:r>
+        <w:t>We will test all of the methods of the Menu class except for getters and setters and trivial methods (like minimumNumberOfMenuItems which only returns an int of value 0): numberOfMenuItems, hasMenuItems, indexOfMenuItem, addMenuItem, removeMenuItem, addMenuItemAt, addOrMoveMenuItemAt, delete.</w:t>
+      </w:r>
+    </w:p>
+    <w:p>
+      <w:r>
+        <w:t>We will do the same thing with MenuItem class: indexOfIngredient, addIngredient, removeIngredient, addIngredientAt, addOrMoveIngredientAt, delete, toString.</w:t>
+      </w:r>
+    </w:p>
+    <w:p>
+      <w:r>
+        <w:t>We will test the same methods for the Order class as we tested for the MenuItem class except that instead of dealing with ingredients we deal with menu items.</w:t>
+      </w:r>
+    </w:p>
+    <w:p>
+      <w:r>
+        <w:t>We will test 3 methods of the Schedule class: setSunday, delete and toString.</w:t>
+      </w:r>
+    </w:p>
+    <w:p>
+      <w:r>
+        <w:t>Aside from getters and setters, the Staff and Supply classes only have 2 methods: delete and toString which we will unit test.</w:t>
+      </w:r>
+    </w:p>
+    <w:p/>
+    <w:p>
+      <w:pPr>
+        <w:ind w:firstLine="720"/>
+      </w:pPr>
+      <w:r>
+        <w:t>For the persistence package, there is no particular method to test, but while unit testing other methods, we should add assertions and evaluate the persistence file to test if that works well.</w:t>
+      </w:r>
+    </w:p>
+    <w:p/>
+    <w:p>
+      <w:r>
+        <w:tab/>
+        <w:t>Finally, the View package display the content retrieved via the controllers so there is no unit test we can create for it.</w:t>
       </w:r>
       <w:bookmarkStart w:id="0" w:name="_GoBack"/>
       <w:bookmarkEnd w:id="0"/>
     </w:p>
-    <w:p/>
     <w:sectPr>
       <w:pgSz w:w="12240" w:h="15840"/>
       <w:pgMar w:top="1440" w:right="1800" w:bottom="1440" w:left="1800" w:header="708" w:footer="708" w:gutter="0"/>

</xml_diff>